<commit_message>
Prophet, GARCH, PCA analysis
</commit_message>
<xml_diff>
--- a/Analiza vremenskih serija S&P500 index.docx
+++ b/Analiza vremenskih serija S&P500 index.docx
@@ -3935,7 +3935,41 @@
           <w:szCs w:val="24"/>
           <w:lang w:val="sr-Latn-RS"/>
         </w:rPr>
-        <w:t xml:space="preserve"> srednju apsolutnu procentualnu grešku (MAPE)</w:t>
+        <w:t xml:space="preserve"> srednju apsolutnu </w:t>
+      </w:r>
+      <w:proofErr w:type="spellStart"/>
+      <w:r>
+        <w:rPr>
+          <w:sz w:val="24"/>
+          <w:szCs w:val="24"/>
+          <w:lang w:val="sr-Latn-RS"/>
+        </w:rPr>
+        <w:t>skaliranu</w:t>
+      </w:r>
+      <w:proofErr w:type="spellEnd"/>
+      <w:r>
+        <w:rPr>
+          <w:sz w:val="24"/>
+          <w:szCs w:val="24"/>
+          <w:lang w:val="sr-Latn-RS"/>
+        </w:rPr>
+        <w:t xml:space="preserve"> grešku (MA</w:t>
+      </w:r>
+      <w:r>
+        <w:rPr>
+          <w:sz w:val="24"/>
+          <w:szCs w:val="24"/>
+          <w:lang w:val="sr-Latn-RS"/>
+        </w:rPr>
+        <w:t>S</w:t>
+      </w:r>
+      <w:r>
+        <w:rPr>
+          <w:sz w:val="24"/>
+          <w:szCs w:val="24"/>
+          <w:lang w:val="sr-Latn-RS"/>
+        </w:rPr>
+        <w:t>E)</w:t>
       </w:r>
       <w:r>
         <w:rPr>

</xml_diff>

<commit_message>
Minor changes for final project
</commit_message>
<xml_diff>
--- a/Analiza vremenskih serija S&P500 index.docx
+++ b/Analiza vremenskih serija S&P500 index.docx
@@ -14,7 +14,6 @@
           <w:lang w:val="sr-Latn-RS"/>
         </w:rPr>
       </w:pPr>
-      <w:proofErr w:type="spellStart"/>
       <w:r>
         <w:rPr>
           <w:rStyle w:val="SubtleEmphasis"/>
@@ -22,9 +21,8 @@
           <w:sz w:val="40"/>
           <w:szCs w:val="40"/>
         </w:rPr>
-        <w:t>Analiza</w:t>
-      </w:r>
-      <w:proofErr w:type="spellEnd"/>
+        <w:t xml:space="preserve">Analiza i </w:t>
+      </w:r>
       <w:r>
         <w:rPr>
           <w:rStyle w:val="SubtleEmphasis"/>
@@ -32,9 +30,8 @@
           <w:sz w:val="40"/>
           <w:szCs w:val="40"/>
         </w:rPr>
-        <w:t xml:space="preserve"> </w:t>
-      </w:r>
-      <w:proofErr w:type="spellStart"/>
+        <w:t>predikcija</w:t>
+      </w:r>
       <w:r>
         <w:rPr>
           <w:rStyle w:val="SubtleEmphasis"/>
@@ -42,39 +39,8 @@
           <w:sz w:val="40"/>
           <w:szCs w:val="40"/>
         </w:rPr>
-        <w:t>i</w:t>
-      </w:r>
-      <w:proofErr w:type="spellEnd"/>
-      <w:r>
-        <w:rPr>
-          <w:rStyle w:val="SubtleEmphasis"/>
-          <w:color w:val="auto"/>
-          <w:sz w:val="40"/>
-          <w:szCs w:val="40"/>
-        </w:rPr>
         <w:t xml:space="preserve"> </w:t>
       </w:r>
-      <w:proofErr w:type="spellStart"/>
-      <w:r>
-        <w:rPr>
-          <w:rStyle w:val="SubtleEmphasis"/>
-          <w:color w:val="auto"/>
-          <w:sz w:val="40"/>
-          <w:szCs w:val="40"/>
-        </w:rPr>
-        <w:t>predikcija</w:t>
-      </w:r>
-      <w:proofErr w:type="spellEnd"/>
-      <w:r>
-        <w:rPr>
-          <w:rStyle w:val="SubtleEmphasis"/>
-          <w:color w:val="auto"/>
-          <w:sz w:val="40"/>
-          <w:szCs w:val="40"/>
-        </w:rPr>
-        <w:t xml:space="preserve"> </w:t>
-      </w:r>
-      <w:proofErr w:type="spellStart"/>
       <w:r>
         <w:rPr>
           <w:rStyle w:val="SubtleEmphasis"/>
@@ -92,51 +58,17 @@
           <w:szCs w:val="40"/>
           <w:lang w:val="en-GB"/>
         </w:rPr>
-        <w:t>čnih</w:t>
-      </w:r>
-      <w:proofErr w:type="spellEnd"/>
+        <w:t>čnih logaritamskih</w:t>
+      </w:r>
       <w:r>
         <w:rPr>
           <w:rStyle w:val="SubtleEmphasis"/>
           <w:color w:val="auto"/>
           <w:sz w:val="40"/>
           <w:szCs w:val="40"/>
-          <w:lang w:val="en-GB"/>
-        </w:rPr>
-        <w:t xml:space="preserve"> </w:t>
-      </w:r>
-      <w:proofErr w:type="spellStart"/>
-      <w:r>
-        <w:rPr>
-          <w:rStyle w:val="SubtleEmphasis"/>
-          <w:color w:val="auto"/>
-          <w:sz w:val="40"/>
-          <w:szCs w:val="40"/>
-          <w:lang w:val="en-GB"/>
-        </w:rPr>
-        <w:t>logaritamskih</w:t>
-      </w:r>
-      <w:proofErr w:type="spellEnd"/>
-      <w:r>
-        <w:rPr>
-          <w:rStyle w:val="SubtleEmphasis"/>
-          <w:color w:val="auto"/>
-          <w:sz w:val="40"/>
-          <w:szCs w:val="40"/>
-        </w:rPr>
-        <w:t xml:space="preserve"> </w:t>
-      </w:r>
-      <w:proofErr w:type="spellStart"/>
-      <w:r>
-        <w:rPr>
-          <w:rStyle w:val="SubtleEmphasis"/>
-          <w:color w:val="auto"/>
-          <w:sz w:val="40"/>
-          <w:szCs w:val="40"/>
-        </w:rPr>
-        <w:t>prinosa</w:t>
-      </w:r>
-      <w:proofErr w:type="spellEnd"/>
+        </w:rPr>
+        <w:t xml:space="preserve"> prinosa</w:t>
+      </w:r>
     </w:p>
     <w:p>
       <w:pPr>
@@ -239,7 +171,6 @@
         </w:rPr>
         <w:t xml:space="preserve">Jedan od </w:t>
       </w:r>
-      <w:proofErr w:type="spellStart"/>
       <w:r>
         <w:rPr>
           <w:sz w:val="24"/>
@@ -256,7 +187,6 @@
         </w:rPr>
         <w:t>žnijih</w:t>
       </w:r>
-      <w:proofErr w:type="spellEnd"/>
       <w:r>
         <w:rPr>
           <w:sz w:val="24"/>
@@ -303,18 +233,8 @@
           <w:szCs w:val="24"/>
           <w:lang w:val="sr-Latn-RS"/>
         </w:rPr>
-        <w:t xml:space="preserve"> </w:t>
-      </w:r>
-      <w:proofErr w:type="spellStart"/>
-      <w:r>
-        <w:rPr>
-          <w:sz w:val="24"/>
-          <w:szCs w:val="24"/>
-          <w:lang w:val="sr-Latn-RS"/>
-        </w:rPr>
-        <w:t>nestablinosti</w:t>
-      </w:r>
-      <w:proofErr w:type="spellEnd"/>
+        <w:t xml:space="preserve"> nestablinosti</w:t>
+      </w:r>
       <w:r>
         <w:rPr>
           <w:sz w:val="24"/>
@@ -476,18 +396,8 @@
           <w:szCs w:val="24"/>
           <w:lang w:val="sr-Latn-RS"/>
         </w:rPr>
-        <w:t xml:space="preserve">(Standard &amp; </w:t>
-      </w:r>
-      <w:proofErr w:type="spellStart"/>
-      <w:r>
-        <w:rPr>
-          <w:sz w:val="24"/>
-          <w:szCs w:val="24"/>
-          <w:lang w:val="sr-Latn-RS"/>
-        </w:rPr>
-        <w:t>Poor</w:t>
-      </w:r>
-      <w:proofErr w:type="spellEnd"/>
+        <w:t>(Standard &amp; Poor</w:t>
+      </w:r>
       <w:r>
         <w:rPr>
           <w:sz w:val="24"/>
@@ -541,43 +451,7 @@
           <w:szCs w:val="24"/>
           <w:lang w:val="sr-Latn-RS"/>
         </w:rPr>
-        <w:t xml:space="preserve">Indeks je </w:t>
-      </w:r>
-      <w:proofErr w:type="spellStart"/>
-      <w:r>
-        <w:rPr>
-          <w:sz w:val="24"/>
-          <w:szCs w:val="24"/>
-          <w:lang w:val="sr-Latn-RS"/>
-        </w:rPr>
-        <w:t>kapitalizacijski</w:t>
-      </w:r>
-      <w:proofErr w:type="spellEnd"/>
-      <w:r>
-        <w:rPr>
-          <w:sz w:val="24"/>
-          <w:szCs w:val="24"/>
-          <w:lang w:val="sr-Latn-RS"/>
-        </w:rPr>
-        <w:t xml:space="preserve"> </w:t>
-      </w:r>
-      <w:proofErr w:type="spellStart"/>
-      <w:r>
-        <w:rPr>
-          <w:sz w:val="24"/>
-          <w:szCs w:val="24"/>
-          <w:lang w:val="sr-Latn-RS"/>
-        </w:rPr>
-        <w:t>ponderisan</w:t>
-      </w:r>
-      <w:proofErr w:type="spellEnd"/>
-      <w:r>
-        <w:rPr>
-          <w:sz w:val="24"/>
-          <w:szCs w:val="24"/>
-          <w:lang w:val="sr-Latn-RS"/>
-        </w:rPr>
-        <w:t>, što znači da kompanije sa većom tržišnom vrednošću</w:t>
+        <w:t>Indeks je kapitalizacijski ponderisan, što znači da kompanije sa većom tržišnom vrednošću</w:t>
       </w:r>
       <w:r>
         <w:rPr>
@@ -890,18 +764,8 @@
           <w:szCs w:val="24"/>
           <w:lang w:val="sr-Latn-RS"/>
         </w:rPr>
-        <w:t xml:space="preserve"> </w:t>
-      </w:r>
-      <w:proofErr w:type="spellStart"/>
-      <w:r>
-        <w:rPr>
-          <w:sz w:val="24"/>
-          <w:szCs w:val="24"/>
-          <w:lang w:val="sr-Latn-RS"/>
-        </w:rPr>
-        <w:t>nejene</w:t>
-      </w:r>
-      <w:proofErr w:type="spellEnd"/>
+        <w:t xml:space="preserve"> nejene</w:t>
+      </w:r>
       <w:r>
         <w:rPr>
           <w:sz w:val="24"/>
@@ -996,23 +860,13 @@
           <w:lang w:val="sr-Latn-RS"/>
         </w:rPr>
       </w:pPr>
-      <w:proofErr w:type="spellStart"/>
-      <w:r>
-        <w:rPr>
-          <w:sz w:val="24"/>
-          <w:szCs w:val="24"/>
-          <w:lang w:val="sr-Latn-RS"/>
-        </w:rPr>
-        <w:t>Sezonalnost</w:t>
-      </w:r>
-      <w:proofErr w:type="spellEnd"/>
-      <w:r>
-        <w:rPr>
-          <w:sz w:val="24"/>
-          <w:szCs w:val="24"/>
-          <w:lang w:val="sr-Latn-RS"/>
-        </w:rPr>
-        <w:t xml:space="preserve"> – periodični obrasci koji se ponavljaju u fiksnim intervalima (npr. mesečno, godišnje)</w:t>
+      <w:r>
+        <w:rPr>
+          <w:sz w:val="24"/>
+          <w:szCs w:val="24"/>
+          <w:lang w:val="sr-Latn-RS"/>
+        </w:rPr>
+        <w:t>Sezonalnost – periodični obrasci koji se ponavljaju u fiksnim intervalima (npr. mesečno, godišnje)</w:t>
       </w:r>
     </w:p>
     <w:p>
@@ -1029,23 +883,13 @@
           <w:lang w:val="sr-Latn-RS"/>
         </w:rPr>
       </w:pPr>
-      <w:proofErr w:type="spellStart"/>
-      <w:r>
-        <w:rPr>
-          <w:sz w:val="24"/>
-          <w:szCs w:val="24"/>
-          <w:lang w:val="sr-Latn-RS"/>
-        </w:rPr>
-        <w:t>Cikličnost</w:t>
-      </w:r>
-      <w:proofErr w:type="spellEnd"/>
-      <w:r>
-        <w:rPr>
-          <w:sz w:val="24"/>
-          <w:szCs w:val="24"/>
-          <w:lang w:val="sr-Latn-RS"/>
-        </w:rPr>
-        <w:t xml:space="preserve">  - obrasci koji se ponavljaju u neregularnim intervalima (krize)</w:t>
+      <w:r>
+        <w:rPr>
+          <w:sz w:val="24"/>
+          <w:szCs w:val="24"/>
+          <w:lang w:val="sr-Latn-RS"/>
+        </w:rPr>
+        <w:t>Cikličnost  - obrasci koji se ponavljaju u neregularnim intervalima (krize)</w:t>
       </w:r>
     </w:p>
     <w:p>
@@ -1116,16 +960,7 @@
           <w:szCs w:val="24"/>
           <w:lang w:val="sr-Latn-RS"/>
         </w:rPr>
-        <w:t xml:space="preserve"> </w:t>
-      </w:r>
-      <w:proofErr w:type="spellStart"/>
-      <w:r>
-        <w:rPr>
-          <w:sz w:val="24"/>
-          <w:szCs w:val="24"/>
-          <w:lang w:val="sr-Latn-RS"/>
-        </w:rPr>
-        <w:t>pomo</w:t>
+        <w:t xml:space="preserve"> pomo</w:t>
       </w:r>
       <w:r>
         <w:rPr>
@@ -1133,61 +968,24 @@
           <w:szCs w:val="24"/>
           <w:lang w:val="en-GB"/>
         </w:rPr>
-        <w:t>ću</w:t>
-      </w:r>
-      <w:proofErr w:type="spellEnd"/>
+        <w:t xml:space="preserve">ću ARIMA i </w:t>
+      </w:r>
       <w:r>
         <w:rPr>
           <w:sz w:val="24"/>
           <w:szCs w:val="24"/>
           <w:lang w:val="en-GB"/>
         </w:rPr>
-        <w:t xml:space="preserve"> ARIMA </w:t>
-      </w:r>
-      <w:proofErr w:type="spellStart"/>
+        <w:t xml:space="preserve">Facebook </w:t>
+      </w:r>
       <w:r>
         <w:rPr>
           <w:sz w:val="24"/>
           <w:szCs w:val="24"/>
           <w:lang w:val="en-GB"/>
         </w:rPr>
-        <w:t>i</w:t>
-      </w:r>
-      <w:proofErr w:type="spellEnd"/>
-      <w:r>
-        <w:rPr>
-          <w:sz w:val="24"/>
-          <w:szCs w:val="24"/>
-          <w:lang w:val="en-GB"/>
-        </w:rPr>
-        <w:t xml:space="preserve"> </w:t>
-      </w:r>
-      <w:r>
-        <w:rPr>
-          <w:sz w:val="24"/>
-          <w:szCs w:val="24"/>
-          <w:lang w:val="en-GB"/>
-        </w:rPr>
-        <w:t xml:space="preserve">Facebook </w:t>
-      </w:r>
-      <w:r>
-        <w:rPr>
-          <w:sz w:val="24"/>
-          <w:szCs w:val="24"/>
-          <w:lang w:val="en-GB"/>
-        </w:rPr>
-        <w:t xml:space="preserve">Prophet </w:t>
-      </w:r>
-      <w:proofErr w:type="spellStart"/>
-      <w:r>
-        <w:rPr>
-          <w:sz w:val="24"/>
-          <w:szCs w:val="24"/>
-          <w:lang w:val="en-GB"/>
-        </w:rPr>
-        <w:t>modela</w:t>
-      </w:r>
-      <w:proofErr w:type="spellEnd"/>
+        <w:t>Prophet modela</w:t>
+      </w:r>
     </w:p>
     <w:p>
       <w:pPr>
@@ -1203,70 +1001,14 @@
           <w:lang w:val="sr-Latn-RS"/>
         </w:rPr>
       </w:pPr>
-      <w:proofErr w:type="spellStart"/>
       <w:r>
         <w:rPr>
           <w:sz w:val="24"/>
           <w:szCs w:val="24"/>
           <w:lang w:val="en-GB"/>
         </w:rPr>
-        <w:t>Modelovanje</w:t>
-      </w:r>
-      <w:proofErr w:type="spellEnd"/>
-      <w:r>
-        <w:rPr>
-          <w:sz w:val="24"/>
-          <w:szCs w:val="24"/>
-          <w:lang w:val="en-GB"/>
-        </w:rPr>
-        <w:t xml:space="preserve"> </w:t>
-      </w:r>
-      <w:proofErr w:type="spellStart"/>
-      <w:r>
-        <w:rPr>
-          <w:sz w:val="24"/>
-          <w:szCs w:val="24"/>
-          <w:lang w:val="en-GB"/>
-        </w:rPr>
-        <w:t>volatilnosti</w:t>
-      </w:r>
-      <w:proofErr w:type="spellEnd"/>
-      <w:r>
-        <w:rPr>
-          <w:sz w:val="24"/>
-          <w:szCs w:val="24"/>
-          <w:lang w:val="en-GB"/>
-        </w:rPr>
-        <w:t xml:space="preserve"> </w:t>
-      </w:r>
-      <w:proofErr w:type="spellStart"/>
-      <w:r>
-        <w:rPr>
-          <w:sz w:val="24"/>
-          <w:szCs w:val="24"/>
-          <w:lang w:val="en-GB"/>
-        </w:rPr>
-        <w:t>pomoću</w:t>
-      </w:r>
-      <w:proofErr w:type="spellEnd"/>
-      <w:r>
-        <w:rPr>
-          <w:sz w:val="24"/>
-          <w:szCs w:val="24"/>
-          <w:lang w:val="en-GB"/>
-        </w:rPr>
-        <w:t xml:space="preserve"> GARCH </w:t>
-      </w:r>
-      <w:proofErr w:type="spellStart"/>
-      <w:r>
-        <w:rPr>
-          <w:sz w:val="24"/>
-          <w:szCs w:val="24"/>
-          <w:lang w:val="en-GB"/>
-        </w:rPr>
-        <w:t>modela</w:t>
-      </w:r>
-      <w:proofErr w:type="spellEnd"/>
+        <w:t>Modelovanje volatilnosti pomoću GARCH modela</w:t>
+      </w:r>
     </w:p>
     <w:p>
       <w:pPr>
@@ -1282,196 +1024,14 @@
           <w:lang w:val="sr-Latn-RS"/>
         </w:rPr>
       </w:pPr>
-      <w:proofErr w:type="spellStart"/>
       <w:r>
         <w:rPr>
           <w:sz w:val="24"/>
           <w:szCs w:val="24"/>
           <w:lang w:val="en-GB"/>
         </w:rPr>
-        <w:t>Deskriptivna</w:t>
-      </w:r>
-      <w:proofErr w:type="spellEnd"/>
-      <w:r>
-        <w:rPr>
-          <w:sz w:val="24"/>
-          <w:szCs w:val="24"/>
-          <w:lang w:val="en-GB"/>
-        </w:rPr>
-        <w:t xml:space="preserve"> PCA </w:t>
-      </w:r>
-      <w:proofErr w:type="spellStart"/>
-      <w:r>
-        <w:rPr>
-          <w:sz w:val="24"/>
-          <w:szCs w:val="24"/>
-          <w:lang w:val="en-GB"/>
-        </w:rPr>
-        <w:t>analiza</w:t>
-      </w:r>
-      <w:proofErr w:type="spellEnd"/>
-      <w:r>
-        <w:rPr>
-          <w:sz w:val="24"/>
-          <w:szCs w:val="24"/>
-          <w:lang w:val="en-GB"/>
-        </w:rPr>
-        <w:t xml:space="preserve"> u </w:t>
-      </w:r>
-      <w:proofErr w:type="spellStart"/>
-      <w:r>
-        <w:rPr>
-          <w:sz w:val="24"/>
-          <w:szCs w:val="24"/>
-          <w:lang w:val="en-GB"/>
-        </w:rPr>
-        <w:t>svrhu</w:t>
-      </w:r>
-      <w:proofErr w:type="spellEnd"/>
-      <w:r>
-        <w:rPr>
-          <w:sz w:val="24"/>
-          <w:szCs w:val="24"/>
-          <w:lang w:val="en-GB"/>
-        </w:rPr>
-        <w:t xml:space="preserve"> </w:t>
-      </w:r>
-      <w:proofErr w:type="spellStart"/>
-      <w:r>
-        <w:rPr>
-          <w:sz w:val="24"/>
-          <w:szCs w:val="24"/>
-          <w:lang w:val="en-GB"/>
-        </w:rPr>
-        <w:t>identifikacije</w:t>
-      </w:r>
-      <w:proofErr w:type="spellEnd"/>
-      <w:r>
-        <w:rPr>
-          <w:sz w:val="24"/>
-          <w:szCs w:val="24"/>
-          <w:lang w:val="en-GB"/>
-        </w:rPr>
-        <w:t xml:space="preserve"> </w:t>
-      </w:r>
-      <w:proofErr w:type="spellStart"/>
-      <w:r>
-        <w:rPr>
-          <w:sz w:val="24"/>
-          <w:szCs w:val="24"/>
-          <w:lang w:val="en-GB"/>
-        </w:rPr>
-        <w:t>kompanija</w:t>
-      </w:r>
-      <w:proofErr w:type="spellEnd"/>
-      <w:r>
-        <w:rPr>
-          <w:sz w:val="24"/>
-          <w:szCs w:val="24"/>
-          <w:lang w:val="en-GB"/>
-        </w:rPr>
-        <w:t xml:space="preserve"> </w:t>
-      </w:r>
-      <w:proofErr w:type="spellStart"/>
-      <w:r>
-        <w:rPr>
-          <w:sz w:val="24"/>
-          <w:szCs w:val="24"/>
-          <w:lang w:val="en-GB"/>
-        </w:rPr>
-        <w:t>i</w:t>
-      </w:r>
-      <w:proofErr w:type="spellEnd"/>
-      <w:r>
-        <w:rPr>
-          <w:sz w:val="24"/>
-          <w:szCs w:val="24"/>
-          <w:lang w:val="en-GB"/>
-        </w:rPr>
-        <w:t xml:space="preserve"> </w:t>
-      </w:r>
-      <w:proofErr w:type="spellStart"/>
-      <w:r>
-        <w:rPr>
-          <w:sz w:val="24"/>
-          <w:szCs w:val="24"/>
-          <w:lang w:val="en-GB"/>
-        </w:rPr>
-        <w:t>sektora</w:t>
-      </w:r>
-      <w:proofErr w:type="spellEnd"/>
-      <w:r>
-        <w:rPr>
-          <w:sz w:val="24"/>
-          <w:szCs w:val="24"/>
-          <w:lang w:val="en-GB"/>
-        </w:rPr>
-        <w:t xml:space="preserve"> koji </w:t>
-      </w:r>
-      <w:proofErr w:type="spellStart"/>
-      <w:r>
-        <w:rPr>
-          <w:sz w:val="24"/>
-          <w:szCs w:val="24"/>
-          <w:lang w:val="en-GB"/>
-        </w:rPr>
-        <w:t>najviše</w:t>
-      </w:r>
-      <w:proofErr w:type="spellEnd"/>
-      <w:r>
-        <w:rPr>
-          <w:sz w:val="24"/>
-          <w:szCs w:val="24"/>
-          <w:lang w:val="en-GB"/>
-        </w:rPr>
-        <w:t xml:space="preserve"> </w:t>
-      </w:r>
-      <w:proofErr w:type="spellStart"/>
-      <w:r>
-        <w:rPr>
-          <w:sz w:val="24"/>
-          <w:szCs w:val="24"/>
-          <w:lang w:val="en-GB"/>
-        </w:rPr>
-        <w:t>doprinose</w:t>
-      </w:r>
-      <w:proofErr w:type="spellEnd"/>
-      <w:r>
-        <w:rPr>
-          <w:sz w:val="24"/>
-          <w:szCs w:val="24"/>
-          <w:lang w:val="en-GB"/>
-        </w:rPr>
-        <w:t xml:space="preserve"> </w:t>
-      </w:r>
-      <w:proofErr w:type="spellStart"/>
-      <w:r>
-        <w:rPr>
-          <w:sz w:val="24"/>
-          <w:szCs w:val="24"/>
-          <w:lang w:val="en-GB"/>
-        </w:rPr>
-        <w:t>varijansi</w:t>
-      </w:r>
-      <w:proofErr w:type="spellEnd"/>
-      <w:r>
-        <w:rPr>
-          <w:sz w:val="24"/>
-          <w:szCs w:val="24"/>
-          <w:lang w:val="en-GB"/>
-        </w:rPr>
-        <w:t xml:space="preserve"> </w:t>
-      </w:r>
-      <w:proofErr w:type="spellStart"/>
-      <w:r>
-        <w:rPr>
-          <w:sz w:val="24"/>
-          <w:szCs w:val="24"/>
-          <w:lang w:val="en-GB"/>
-        </w:rPr>
-        <w:t>tržišta</w:t>
-      </w:r>
-      <w:proofErr w:type="spellEnd"/>
+        <w:t>Deskriptivna PCA analiza u svrhu identifikacije kompanija i sektora koji najviše doprinose varijansi tržišta</w:t>
+      </w:r>
     </w:p>
     <w:p>
       <w:pPr>
@@ -1674,18 +1234,8 @@
           <w:szCs w:val="24"/>
           <w:lang w:val="sr-Latn-RS"/>
         </w:rPr>
-        <w:t xml:space="preserve">ARIMA, </w:t>
-      </w:r>
-      <w:proofErr w:type="spellStart"/>
-      <w:r>
-        <w:rPr>
-          <w:sz w:val="24"/>
-          <w:szCs w:val="24"/>
-          <w:lang w:val="sr-Latn-RS"/>
-        </w:rPr>
-        <w:t>Prophet</w:t>
-      </w:r>
-      <w:proofErr w:type="spellEnd"/>
+        <w:t>ARIMA, Prophet</w:t>
+      </w:r>
       <w:r>
         <w:rPr>
           <w:sz w:val="24"/>
@@ -1700,16 +1250,7 @@
           <w:szCs w:val="24"/>
           <w:lang w:val="sr-Latn-RS"/>
         </w:rPr>
-        <w:t xml:space="preserve"> preciznije predviđa </w:t>
-      </w:r>
-      <w:proofErr w:type="spellStart"/>
-      <w:r>
-        <w:rPr>
-          <w:sz w:val="24"/>
-          <w:szCs w:val="24"/>
-          <w:lang w:val="sr-Latn-RS"/>
-        </w:rPr>
-        <w:t>log</w:t>
+        <w:t xml:space="preserve"> preciznije predviđa log</w:t>
       </w:r>
       <w:r>
         <w:rPr>
@@ -1727,7 +1268,6 @@
         </w:rPr>
         <w:t>returns</w:t>
       </w:r>
-      <w:proofErr w:type="spellEnd"/>
       <w:r>
         <w:rPr>
           <w:sz w:val="24"/>
@@ -1757,25 +1297,7 @@
           <w:szCs w:val="24"/>
           <w:lang w:val="sr-Latn-RS"/>
         </w:rPr>
-        <w:t xml:space="preserve">Na koji način GARCH model opisuje </w:t>
-      </w:r>
-      <w:proofErr w:type="spellStart"/>
-      <w:r>
-        <w:rPr>
-          <w:sz w:val="24"/>
-          <w:szCs w:val="24"/>
-          <w:lang w:val="sr-Latn-RS"/>
-        </w:rPr>
-        <w:t>volatilnost</w:t>
-      </w:r>
-      <w:proofErr w:type="spellEnd"/>
-      <w:r>
-        <w:rPr>
-          <w:sz w:val="24"/>
-          <w:szCs w:val="24"/>
-          <w:lang w:val="sr-Latn-RS"/>
-        </w:rPr>
-        <w:t xml:space="preserve"> (rizik)</w:t>
+        <w:t>Na koji način GARCH model opisuje volatilnost (rizik)</w:t>
       </w:r>
       <w:r>
         <w:rPr>
@@ -1934,23 +1456,13 @@
         </w:rPr>
         <w:t xml:space="preserve"> </w:t>
       </w:r>
-      <w:proofErr w:type="spellStart"/>
-      <w:r>
-        <w:rPr>
-          <w:sz w:val="24"/>
-          <w:szCs w:val="24"/>
-          <w:lang w:val="sr-Latn-RS"/>
-        </w:rPr>
-        <w:t>returns</w:t>
-      </w:r>
-      <w:proofErr w:type="spellEnd"/>
-      <w:r>
-        <w:rPr>
-          <w:sz w:val="24"/>
-          <w:szCs w:val="24"/>
-          <w:lang w:val="sr-Latn-RS"/>
-        </w:rPr>
-        <w:t>), jer poseduju povoljnija statistička svojstva i omogućavaju primenu standardnih modela vremenskih serija.</w:t>
+      <w:r>
+        <w:rPr>
+          <w:sz w:val="24"/>
+          <w:szCs w:val="24"/>
+          <w:lang w:val="sr-Latn-RS"/>
+        </w:rPr>
+        <w:t>returns), jer poseduju povoljnija statistička svojstva i omogućavaju primenu standardnih modela vremenskih serija.</w:t>
       </w:r>
       <w:r>
         <w:rPr>
@@ -2014,25 +1526,7 @@
           <w:szCs w:val="24"/>
           <w:lang w:val="sr-Latn-RS"/>
         </w:rPr>
-        <w:t xml:space="preserve">što odgovara praktičnim potrebama analize tržišnog ponašanja. Ovaj izbor horizonta usklađen je sa ciljevima projekta, jer modeli poput ARIMA i </w:t>
-      </w:r>
-      <w:proofErr w:type="spellStart"/>
-      <w:r>
-        <w:rPr>
-          <w:sz w:val="24"/>
-          <w:szCs w:val="24"/>
-          <w:lang w:val="sr-Latn-RS"/>
-        </w:rPr>
-        <w:t>Prophet</w:t>
-      </w:r>
-      <w:proofErr w:type="spellEnd"/>
-      <w:r>
-        <w:rPr>
-          <w:sz w:val="24"/>
-          <w:szCs w:val="24"/>
-          <w:lang w:val="sr-Latn-RS"/>
-        </w:rPr>
-        <w:t xml:space="preserve"> pokazuju </w:t>
+        <w:t xml:space="preserve">što odgovara praktičnim potrebama analize tržišnog ponašanja. Ovaj izbor horizonta usklađen je sa ciljevima projekta, jer modeli poput ARIMA i Prophet pokazuju </w:t>
       </w:r>
       <w:r>
         <w:rPr>
@@ -2098,25 +1592,23 @@
           <w:szCs w:val="24"/>
           <w:lang w:val="sr-Latn-RS"/>
         </w:rPr>
-        <w:t xml:space="preserve">je javno dostupan </w:t>
-      </w:r>
-      <w:proofErr w:type="spellStart"/>
-      <w:r>
-        <w:rPr>
-          <w:sz w:val="24"/>
-          <w:szCs w:val="24"/>
-          <w:lang w:val="sr-Latn-RS"/>
-        </w:rPr>
-        <w:t>dataset</w:t>
-      </w:r>
-      <w:proofErr w:type="spellEnd"/>
-      <w:r>
-        <w:rPr>
-          <w:sz w:val="24"/>
-          <w:szCs w:val="24"/>
-          <w:lang w:val="sr-Latn-RS"/>
-        </w:rPr>
-        <w:t xml:space="preserve"> „S&amp;P 500</w:t>
+        <w:t>je javno dostupan dataset „S&amp;P 500</w:t>
+      </w:r>
+      <w:r>
+        <w:rPr>
+          <w:sz w:val="24"/>
+          <w:szCs w:val="24"/>
+          <w:lang w:val="sr-Latn-RS"/>
+        </w:rPr>
+        <w:t xml:space="preserve"> Stocks (daily updated)</w:t>
+      </w:r>
+      <w:r>
+        <w:rPr>
+          <w:sz w:val="24"/>
+          <w:szCs w:val="24"/>
+          <w:lang w:val="sr-Latn-RS"/>
+        </w:rPr>
+        <w:t>“ preuzet sa platforme Kaggle.</w:t>
       </w:r>
       <w:r>
         <w:rPr>
@@ -2126,94 +1618,6 @@
         </w:rPr>
         <w:t xml:space="preserve"> </w:t>
       </w:r>
-      <w:proofErr w:type="spellStart"/>
-      <w:r>
-        <w:rPr>
-          <w:sz w:val="24"/>
-          <w:szCs w:val="24"/>
-          <w:lang w:val="sr-Latn-RS"/>
-        </w:rPr>
-        <w:t>Stocks</w:t>
-      </w:r>
-      <w:proofErr w:type="spellEnd"/>
-      <w:r>
-        <w:rPr>
-          <w:sz w:val="24"/>
-          <w:szCs w:val="24"/>
-          <w:lang w:val="sr-Latn-RS"/>
-        </w:rPr>
-        <w:t xml:space="preserve"> (</w:t>
-      </w:r>
-      <w:proofErr w:type="spellStart"/>
-      <w:r>
-        <w:rPr>
-          <w:sz w:val="24"/>
-          <w:szCs w:val="24"/>
-          <w:lang w:val="sr-Latn-RS"/>
-        </w:rPr>
-        <w:t>daily</w:t>
-      </w:r>
-      <w:proofErr w:type="spellEnd"/>
-      <w:r>
-        <w:rPr>
-          <w:sz w:val="24"/>
-          <w:szCs w:val="24"/>
-          <w:lang w:val="sr-Latn-RS"/>
-        </w:rPr>
-        <w:t xml:space="preserve"> </w:t>
-      </w:r>
-      <w:proofErr w:type="spellStart"/>
-      <w:r>
-        <w:rPr>
-          <w:sz w:val="24"/>
-          <w:szCs w:val="24"/>
-          <w:lang w:val="sr-Latn-RS"/>
-        </w:rPr>
-        <w:t>updated</w:t>
-      </w:r>
-      <w:proofErr w:type="spellEnd"/>
-      <w:r>
-        <w:rPr>
-          <w:sz w:val="24"/>
-          <w:szCs w:val="24"/>
-          <w:lang w:val="sr-Latn-RS"/>
-        </w:rPr>
-        <w:t>)</w:t>
-      </w:r>
-      <w:r>
-        <w:rPr>
-          <w:sz w:val="24"/>
-          <w:szCs w:val="24"/>
-          <w:lang w:val="sr-Latn-RS"/>
-        </w:rPr>
-        <w:t xml:space="preserve">“ preuzet sa platforme </w:t>
-      </w:r>
-      <w:proofErr w:type="spellStart"/>
-      <w:r>
-        <w:rPr>
-          <w:sz w:val="24"/>
-          <w:szCs w:val="24"/>
-          <w:lang w:val="sr-Latn-RS"/>
-        </w:rPr>
-        <w:t>Kaggle</w:t>
-      </w:r>
-      <w:proofErr w:type="spellEnd"/>
-      <w:r>
-        <w:rPr>
-          <w:sz w:val="24"/>
-          <w:szCs w:val="24"/>
-          <w:lang w:val="sr-Latn-RS"/>
-        </w:rPr>
-        <w:t>.</w:t>
-      </w:r>
-      <w:r>
-        <w:rPr>
-          <w:sz w:val="24"/>
-          <w:szCs w:val="24"/>
-          <w:lang w:val="sr-Latn-RS"/>
-        </w:rPr>
-        <w:t xml:space="preserve"> </w:t>
-      </w:r>
       <w:r>
         <w:rPr>
           <w:sz w:val="24"/>
@@ -2230,193 +1634,21 @@
         </w:rPr>
         <w:t>sastoji se iz 3 pojedina</w:t>
       </w:r>
-      <w:proofErr w:type="spellStart"/>
       <w:r>
         <w:rPr>
           <w:sz w:val="24"/>
           <w:szCs w:val="24"/>
           <w:lang w:val="en-GB"/>
         </w:rPr>
-        <w:t>čne</w:t>
-      </w:r>
-      <w:proofErr w:type="spellEnd"/>
-      <w:r>
-        <w:rPr>
-          <w:sz w:val="24"/>
-          <w:szCs w:val="24"/>
-          <w:lang w:val="en-GB"/>
-        </w:rPr>
-        <w:t xml:space="preserve"> </w:t>
-      </w:r>
-      <w:proofErr w:type="spellStart"/>
-      <w:r>
-        <w:rPr>
-          <w:sz w:val="24"/>
-          <w:szCs w:val="24"/>
-          <w:lang w:val="en-GB"/>
-        </w:rPr>
-        <w:t>tabele</w:t>
-      </w:r>
-      <w:proofErr w:type="spellEnd"/>
-      <w:r>
-        <w:rPr>
-          <w:sz w:val="24"/>
-          <w:szCs w:val="24"/>
-          <w:lang w:val="en-GB"/>
-        </w:rPr>
-        <w:t xml:space="preserve"> </w:t>
-      </w:r>
-      <w:proofErr w:type="spellStart"/>
-      <w:r>
-        <w:rPr>
-          <w:sz w:val="24"/>
-          <w:szCs w:val="24"/>
-          <w:lang w:val="en-GB"/>
-        </w:rPr>
-        <w:t>čiji</w:t>
-      </w:r>
-      <w:proofErr w:type="spellEnd"/>
-      <w:r>
-        <w:rPr>
-          <w:sz w:val="24"/>
-          <w:szCs w:val="24"/>
-          <w:lang w:val="en-GB"/>
-        </w:rPr>
-        <w:t xml:space="preserve"> </w:t>
-      </w:r>
-      <w:proofErr w:type="spellStart"/>
-      <w:r>
-        <w:rPr>
-          <w:sz w:val="24"/>
-          <w:szCs w:val="24"/>
-          <w:lang w:val="en-GB"/>
-        </w:rPr>
-        <w:t>nazivi</w:t>
-      </w:r>
-      <w:proofErr w:type="spellEnd"/>
-      <w:r>
-        <w:rPr>
-          <w:sz w:val="24"/>
-          <w:szCs w:val="24"/>
-          <w:lang w:val="en-GB"/>
-        </w:rPr>
-        <w:t xml:space="preserve"> </w:t>
-      </w:r>
-      <w:proofErr w:type="spellStart"/>
-      <w:r>
-        <w:rPr>
-          <w:sz w:val="24"/>
-          <w:szCs w:val="24"/>
-          <w:lang w:val="en-GB"/>
-        </w:rPr>
-        <w:t>kolona</w:t>
-      </w:r>
-      <w:proofErr w:type="spellEnd"/>
-      <w:r>
-        <w:rPr>
-          <w:sz w:val="24"/>
-          <w:szCs w:val="24"/>
-          <w:lang w:val="en-GB"/>
-        </w:rPr>
-        <w:t xml:space="preserve"> </w:t>
-      </w:r>
-      <w:proofErr w:type="spellStart"/>
-      <w:r>
-        <w:rPr>
-          <w:sz w:val="24"/>
-          <w:szCs w:val="24"/>
-          <w:lang w:val="en-GB"/>
-        </w:rPr>
-        <w:t>su</w:t>
-      </w:r>
-      <w:proofErr w:type="spellEnd"/>
-      <w:r>
-        <w:rPr>
-          <w:sz w:val="24"/>
-          <w:szCs w:val="24"/>
-          <w:lang w:val="en-GB"/>
-        </w:rPr>
-        <w:t xml:space="preserve"> </w:t>
-      </w:r>
-      <w:proofErr w:type="spellStart"/>
-      <w:r>
-        <w:rPr>
-          <w:sz w:val="24"/>
-          <w:szCs w:val="24"/>
-          <w:lang w:val="en-GB"/>
-        </w:rPr>
-        <w:t>specificirani</w:t>
-      </w:r>
-      <w:proofErr w:type="spellEnd"/>
-      <w:r>
-        <w:rPr>
-          <w:sz w:val="24"/>
-          <w:szCs w:val="24"/>
-          <w:lang w:val="en-GB"/>
-        </w:rPr>
-        <w:t xml:space="preserve"> u </w:t>
-      </w:r>
-      <w:proofErr w:type="spellStart"/>
-      <w:r>
-        <w:rPr>
-          <w:sz w:val="24"/>
-          <w:szCs w:val="24"/>
-          <w:lang w:val="en-GB"/>
-        </w:rPr>
-        <w:t>nastavku</w:t>
-      </w:r>
-      <w:proofErr w:type="spellEnd"/>
-      <w:r>
-        <w:rPr>
-          <w:sz w:val="24"/>
-          <w:szCs w:val="24"/>
-          <w:lang w:val="en-GB"/>
-        </w:rPr>
-        <w:t xml:space="preserve">. </w:t>
-      </w:r>
-      <w:proofErr w:type="spellStart"/>
-      <w:r>
-        <w:rPr>
-          <w:sz w:val="24"/>
-          <w:szCs w:val="24"/>
-          <w:lang w:val="en-GB"/>
-        </w:rPr>
-        <w:t>Podatke</w:t>
-      </w:r>
-      <w:proofErr w:type="spellEnd"/>
-      <w:r>
-        <w:rPr>
-          <w:sz w:val="24"/>
-          <w:szCs w:val="24"/>
-          <w:lang w:val="en-GB"/>
-        </w:rPr>
-        <w:t xml:space="preserve"> </w:t>
-      </w:r>
-      <w:r>
-        <w:rPr>
-          <w:sz w:val="24"/>
-          <w:szCs w:val="24"/>
-          <w:lang w:val="sr-Latn-RS"/>
-        </w:rPr>
-        <w:t>iz tabele „</w:t>
-      </w:r>
-      <w:proofErr w:type="gramStart"/>
-      <w:r>
-        <w:rPr>
-          <w:sz w:val="24"/>
-          <w:szCs w:val="24"/>
-          <w:lang w:val="sr-Latn-RS"/>
-        </w:rPr>
-        <w:t>sp500_index.csv“ koristićemo</w:t>
-      </w:r>
-      <w:proofErr w:type="gramEnd"/>
-      <w:r>
-        <w:rPr>
-          <w:sz w:val="24"/>
-          <w:szCs w:val="24"/>
-          <w:lang w:val="sr-Latn-RS"/>
-        </w:rPr>
-        <w:t xml:space="preserve"> za predikciju vrednosti indeksa</w:t>
+        <w:t xml:space="preserve">čne tabele čiji nazivi kolona su specificirani u nastavku. Podatke </w:t>
+      </w:r>
+      <w:r>
+        <w:rPr>
+          <w:sz w:val="24"/>
+          <w:szCs w:val="24"/>
+          <w:lang w:val="sr-Latn-RS"/>
+        </w:rPr>
+        <w:t>iz tabele „sp500_index.csv“ koristićemo za predikciju vrednosti indeksa</w:t>
       </w:r>
       <w:r>
         <w:rPr>
@@ -2676,23 +1908,13 @@
           <w:lang w:val="sr-Latn-RS"/>
         </w:rPr>
       </w:pPr>
-      <w:proofErr w:type="spellStart"/>
-      <w:r>
-        <w:rPr>
-          <w:sz w:val="24"/>
-          <w:szCs w:val="24"/>
-          <w:lang w:val="sr-Latn-RS"/>
-        </w:rPr>
-        <w:t>Symbol</w:t>
-      </w:r>
-      <w:proofErr w:type="spellEnd"/>
-      <w:r>
-        <w:rPr>
-          <w:sz w:val="24"/>
-          <w:szCs w:val="24"/>
-          <w:lang w:val="sr-Latn-RS"/>
-        </w:rPr>
-        <w:t xml:space="preserve"> –</w:t>
+      <w:r>
+        <w:rPr>
+          <w:sz w:val="24"/>
+          <w:szCs w:val="24"/>
+          <w:lang w:val="sr-Latn-RS"/>
+        </w:rPr>
+        <w:t>Symbol –</w:t>
       </w:r>
       <w:r>
         <w:rPr>
@@ -2717,7 +1939,6 @@
           <w:lang w:val="sr-Latn-RS"/>
         </w:rPr>
       </w:pPr>
-      <w:proofErr w:type="spellStart"/>
       <w:r>
         <w:rPr>
           <w:sz w:val="24"/>
@@ -2726,7 +1947,6 @@
         </w:rPr>
         <w:t>Close</w:t>
       </w:r>
-      <w:proofErr w:type="spellEnd"/>
       <w:r>
         <w:rPr>
           <w:sz w:val="24"/>
@@ -2750,59 +1970,13 @@
           <w:lang w:val="sr-Latn-RS"/>
         </w:rPr>
       </w:pPr>
-      <w:proofErr w:type="spellStart"/>
-      <w:r>
-        <w:rPr>
-          <w:sz w:val="24"/>
-          <w:szCs w:val="24"/>
-          <w:lang w:val="sr-Latn-RS"/>
-        </w:rPr>
-        <w:t>Adj</w:t>
-      </w:r>
-      <w:proofErr w:type="spellEnd"/>
-      <w:r>
-        <w:rPr>
-          <w:sz w:val="24"/>
-          <w:szCs w:val="24"/>
-          <w:lang w:val="sr-Latn-RS"/>
-        </w:rPr>
-        <w:t xml:space="preserve"> </w:t>
-      </w:r>
-      <w:proofErr w:type="spellStart"/>
-      <w:r>
-        <w:rPr>
-          <w:sz w:val="24"/>
-          <w:szCs w:val="24"/>
-          <w:lang w:val="sr-Latn-RS"/>
-        </w:rPr>
-        <w:t>Close</w:t>
-      </w:r>
-      <w:proofErr w:type="spellEnd"/>
-      <w:r>
-        <w:rPr>
-          <w:sz w:val="24"/>
-          <w:szCs w:val="24"/>
-          <w:lang w:val="sr-Latn-RS"/>
-        </w:rPr>
-        <w:t xml:space="preserve"> – prilagođena </w:t>
-      </w:r>
-      <w:proofErr w:type="spellStart"/>
-      <w:r>
-        <w:rPr>
-          <w:sz w:val="24"/>
-          <w:szCs w:val="24"/>
-          <w:lang w:val="sr-Latn-RS"/>
-        </w:rPr>
-        <w:t>zatvarajuća</w:t>
-      </w:r>
-      <w:proofErr w:type="spellEnd"/>
-      <w:r>
-        <w:rPr>
-          <w:sz w:val="24"/>
-          <w:szCs w:val="24"/>
-          <w:lang w:val="sr-Latn-RS"/>
-        </w:rPr>
-        <w:t xml:space="preserve"> akcija</w:t>
+      <w:r>
+        <w:rPr>
+          <w:sz w:val="24"/>
+          <w:szCs w:val="24"/>
+          <w:lang w:val="sr-Latn-RS"/>
+        </w:rPr>
+        <w:t>Adj Close – prilagođena zatvarajuća akcija</w:t>
       </w:r>
     </w:p>
     <w:p>
@@ -2819,7 +1993,6 @@
           <w:lang w:val="sr-Latn-RS"/>
         </w:rPr>
       </w:pPr>
-      <w:proofErr w:type="spellStart"/>
       <w:r>
         <w:rPr>
           <w:sz w:val="24"/>
@@ -2828,7 +2001,6 @@
         </w:rPr>
         <w:t>High</w:t>
       </w:r>
-      <w:proofErr w:type="spellEnd"/>
       <w:r>
         <w:rPr>
           <w:sz w:val="24"/>
@@ -2876,7 +2048,6 @@
           <w:lang w:val="sr-Latn-RS"/>
         </w:rPr>
       </w:pPr>
-      <w:proofErr w:type="spellStart"/>
       <w:r>
         <w:rPr>
           <w:sz w:val="24"/>
@@ -2885,7 +2056,6 @@
         </w:rPr>
         <w:t>Low</w:t>
       </w:r>
-      <w:proofErr w:type="spellEnd"/>
       <w:r>
         <w:rPr>
           <w:sz w:val="24"/>
@@ -2940,7 +2110,6 @@
           <w:lang w:val="sr-Latn-RS"/>
         </w:rPr>
       </w:pPr>
-      <w:proofErr w:type="spellStart"/>
       <w:r>
         <w:rPr>
           <w:sz w:val="24"/>
@@ -2949,7 +2118,6 @@
         </w:rPr>
         <w:t>Volume</w:t>
       </w:r>
-      <w:proofErr w:type="spellEnd"/>
       <w:r>
         <w:rPr>
           <w:sz w:val="24"/>
@@ -2984,252 +2152,8 @@
           <w:szCs w:val="24"/>
           <w:lang w:val="sr-Latn-RS"/>
         </w:rPr>
-        <w:t xml:space="preserve"> sp500_companies.csv obuhvataju sledeće atribute : Exchange, </w:t>
-      </w:r>
-      <w:proofErr w:type="spellStart"/>
-      <w:r>
-        <w:rPr>
-          <w:sz w:val="24"/>
-          <w:szCs w:val="24"/>
-          <w:lang w:val="sr-Latn-RS"/>
-        </w:rPr>
-        <w:t>Symbol</w:t>
-      </w:r>
-      <w:proofErr w:type="spellEnd"/>
-      <w:r>
-        <w:rPr>
-          <w:sz w:val="24"/>
-          <w:szCs w:val="24"/>
-          <w:lang w:val="sr-Latn-RS"/>
-        </w:rPr>
-        <w:t xml:space="preserve">, </w:t>
-      </w:r>
-      <w:proofErr w:type="spellStart"/>
-      <w:r>
-        <w:rPr>
-          <w:sz w:val="24"/>
-          <w:szCs w:val="24"/>
-          <w:lang w:val="sr-Latn-RS"/>
-        </w:rPr>
-        <w:t>Shortname</w:t>
-      </w:r>
-      <w:proofErr w:type="spellEnd"/>
-      <w:r>
-        <w:rPr>
-          <w:sz w:val="24"/>
-          <w:szCs w:val="24"/>
-          <w:lang w:val="sr-Latn-RS"/>
-        </w:rPr>
-        <w:t xml:space="preserve">, </w:t>
-      </w:r>
-      <w:proofErr w:type="spellStart"/>
-      <w:r>
-        <w:rPr>
-          <w:sz w:val="24"/>
-          <w:szCs w:val="24"/>
-          <w:lang w:val="sr-Latn-RS"/>
-        </w:rPr>
-        <w:t>Longname</w:t>
-      </w:r>
-      <w:proofErr w:type="spellEnd"/>
-      <w:r>
-        <w:rPr>
-          <w:sz w:val="24"/>
-          <w:szCs w:val="24"/>
-          <w:lang w:val="sr-Latn-RS"/>
-        </w:rPr>
-        <w:t xml:space="preserve">, </w:t>
-      </w:r>
-      <w:proofErr w:type="spellStart"/>
-      <w:r>
-        <w:rPr>
-          <w:sz w:val="24"/>
-          <w:szCs w:val="24"/>
-          <w:lang w:val="sr-Latn-RS"/>
-        </w:rPr>
-        <w:t>Sector</w:t>
-      </w:r>
-      <w:proofErr w:type="spellEnd"/>
-      <w:r>
-        <w:rPr>
-          <w:sz w:val="24"/>
-          <w:szCs w:val="24"/>
-          <w:lang w:val="sr-Latn-RS"/>
-        </w:rPr>
-        <w:t xml:space="preserve">, </w:t>
-      </w:r>
-      <w:proofErr w:type="spellStart"/>
-      <w:r>
-        <w:rPr>
-          <w:sz w:val="24"/>
-          <w:szCs w:val="24"/>
-          <w:lang w:val="sr-Latn-RS"/>
-        </w:rPr>
-        <w:t>Industry</w:t>
-      </w:r>
-      <w:proofErr w:type="spellEnd"/>
-      <w:r>
-        <w:rPr>
-          <w:sz w:val="24"/>
-          <w:szCs w:val="24"/>
-          <w:lang w:val="sr-Latn-RS"/>
-        </w:rPr>
-        <w:t xml:space="preserve">, </w:t>
-      </w:r>
-      <w:proofErr w:type="spellStart"/>
-      <w:r>
-        <w:rPr>
-          <w:sz w:val="24"/>
-          <w:szCs w:val="24"/>
-          <w:lang w:val="sr-Latn-RS"/>
-        </w:rPr>
-        <w:t>Currentprice</w:t>
-      </w:r>
-      <w:proofErr w:type="spellEnd"/>
-      <w:r>
-        <w:rPr>
-          <w:sz w:val="24"/>
-          <w:szCs w:val="24"/>
-          <w:lang w:val="sr-Latn-RS"/>
-        </w:rPr>
-        <w:t xml:space="preserve">, </w:t>
-      </w:r>
-      <w:proofErr w:type="spellStart"/>
-      <w:r>
-        <w:rPr>
-          <w:sz w:val="24"/>
-          <w:szCs w:val="24"/>
-          <w:lang w:val="sr-Latn-RS"/>
-        </w:rPr>
-        <w:t>Marketcap</w:t>
-      </w:r>
-      <w:proofErr w:type="spellEnd"/>
-      <w:r>
-        <w:rPr>
-          <w:sz w:val="24"/>
-          <w:szCs w:val="24"/>
-          <w:lang w:val="sr-Latn-RS"/>
-        </w:rPr>
-        <w:t xml:space="preserve">, </w:t>
-      </w:r>
-      <w:proofErr w:type="spellStart"/>
-      <w:r>
-        <w:rPr>
-          <w:sz w:val="24"/>
-          <w:szCs w:val="24"/>
-          <w:lang w:val="sr-Latn-RS"/>
-        </w:rPr>
-        <w:t>Ebitda</w:t>
-      </w:r>
-      <w:proofErr w:type="spellEnd"/>
-      <w:r>
-        <w:rPr>
-          <w:sz w:val="24"/>
-          <w:szCs w:val="24"/>
-          <w:lang w:val="sr-Latn-RS"/>
-        </w:rPr>
-        <w:t xml:space="preserve">, </w:t>
-      </w:r>
-      <w:proofErr w:type="spellStart"/>
-      <w:r>
-        <w:rPr>
-          <w:sz w:val="24"/>
-          <w:szCs w:val="24"/>
-          <w:lang w:val="sr-Latn-RS"/>
-        </w:rPr>
-        <w:t>Revenuegrowth</w:t>
-      </w:r>
-      <w:proofErr w:type="spellEnd"/>
-      <w:r>
-        <w:rPr>
-          <w:sz w:val="24"/>
-          <w:szCs w:val="24"/>
-          <w:lang w:val="sr-Latn-RS"/>
-        </w:rPr>
-        <w:t xml:space="preserve">, City, </w:t>
-      </w:r>
-      <w:proofErr w:type="spellStart"/>
-      <w:r>
-        <w:rPr>
-          <w:sz w:val="24"/>
-          <w:szCs w:val="24"/>
-          <w:lang w:val="sr-Latn-RS"/>
-        </w:rPr>
-        <w:t>State</w:t>
-      </w:r>
-      <w:proofErr w:type="spellEnd"/>
-      <w:r>
-        <w:rPr>
-          <w:sz w:val="24"/>
-          <w:szCs w:val="24"/>
-          <w:lang w:val="sr-Latn-RS"/>
-        </w:rPr>
-        <w:t xml:space="preserve">, </w:t>
-      </w:r>
-      <w:proofErr w:type="spellStart"/>
-      <w:r>
-        <w:rPr>
-          <w:sz w:val="24"/>
-          <w:szCs w:val="24"/>
-          <w:lang w:val="sr-Latn-RS"/>
-        </w:rPr>
-        <w:t>Country</w:t>
-      </w:r>
-      <w:proofErr w:type="spellEnd"/>
-      <w:r>
-        <w:rPr>
-          <w:sz w:val="24"/>
-          <w:szCs w:val="24"/>
-          <w:lang w:val="sr-Latn-RS"/>
-        </w:rPr>
-        <w:t xml:space="preserve">, </w:t>
-      </w:r>
-      <w:proofErr w:type="spellStart"/>
-      <w:r>
-        <w:rPr>
-          <w:sz w:val="24"/>
-          <w:szCs w:val="24"/>
-          <w:lang w:val="sr-Latn-RS"/>
-        </w:rPr>
-        <w:t>Fulltimeemployees</w:t>
-      </w:r>
-      <w:proofErr w:type="spellEnd"/>
-      <w:r>
-        <w:rPr>
-          <w:sz w:val="24"/>
-          <w:szCs w:val="24"/>
-          <w:lang w:val="sr-Latn-RS"/>
-        </w:rPr>
-        <w:t xml:space="preserve">, </w:t>
-      </w:r>
-      <w:proofErr w:type="spellStart"/>
-      <w:r>
-        <w:rPr>
-          <w:sz w:val="24"/>
-          <w:szCs w:val="24"/>
-          <w:lang w:val="sr-Latn-RS"/>
-        </w:rPr>
-        <w:t>Longbusinesssummary</w:t>
-      </w:r>
-      <w:proofErr w:type="spellEnd"/>
-      <w:r>
-        <w:rPr>
-          <w:sz w:val="24"/>
-          <w:szCs w:val="24"/>
-          <w:lang w:val="sr-Latn-RS"/>
-        </w:rPr>
-        <w:t xml:space="preserve">, </w:t>
-      </w:r>
-      <w:proofErr w:type="spellStart"/>
-      <w:r>
-        <w:rPr>
-          <w:sz w:val="24"/>
-          <w:szCs w:val="24"/>
-          <w:lang w:val="sr-Latn-RS"/>
-        </w:rPr>
-        <w:t>Weight</w:t>
-      </w:r>
-      <w:proofErr w:type="spellEnd"/>
+        <w:t xml:space="preserve"> sp500_companies.csv obuhvataju sledeće atribute : Exchange, Symbol, Shortname, Longname, Sector, Industry, Currentprice, Marketcap, Ebitda, Revenuegrowth, City, State, Country, Fulltimeemployees, Longbusinesssummary, Weight</w:t>
+      </w:r>
     </w:p>
     <w:p>
       <w:pPr>
@@ -3300,23 +2224,13 @@
           <w:lang w:val="sr-Latn-RS"/>
         </w:rPr>
       </w:pPr>
-      <w:proofErr w:type="spellStart"/>
-      <w:r>
-        <w:rPr>
-          <w:sz w:val="24"/>
-          <w:szCs w:val="24"/>
-          <w:lang w:val="sr-Latn-RS"/>
-        </w:rPr>
-        <w:t>Pretprocesiranje</w:t>
-      </w:r>
-      <w:proofErr w:type="spellEnd"/>
-      <w:r>
-        <w:rPr>
-          <w:sz w:val="24"/>
-          <w:szCs w:val="24"/>
-          <w:lang w:val="sr-Latn-RS"/>
-        </w:rPr>
-        <w:t xml:space="preserve"> podataka</w:t>
+      <w:r>
+        <w:rPr>
+          <w:sz w:val="24"/>
+          <w:szCs w:val="24"/>
+          <w:lang w:val="sr-Latn-RS"/>
+        </w:rPr>
+        <w:t>Pretprocesiranje podataka</w:t>
       </w:r>
       <w:r>
         <w:rPr>
@@ -3332,25 +2246,7 @@
           <w:szCs w:val="24"/>
           <w:lang w:val="sr-Latn-RS"/>
         </w:rPr>
-        <w:t xml:space="preserve"> podela na trening, </w:t>
-      </w:r>
-      <w:proofErr w:type="spellStart"/>
-      <w:r>
-        <w:rPr>
-          <w:sz w:val="24"/>
-          <w:szCs w:val="24"/>
-          <w:lang w:val="sr-Latn-RS"/>
-        </w:rPr>
-        <w:t>validacioni</w:t>
-      </w:r>
-      <w:proofErr w:type="spellEnd"/>
-      <w:r>
-        <w:rPr>
-          <w:sz w:val="24"/>
-          <w:szCs w:val="24"/>
-          <w:lang w:val="sr-Latn-RS"/>
-        </w:rPr>
-        <w:t xml:space="preserve"> i test skup po vremenskom redosledu</w:t>
+        <w:t xml:space="preserve"> podela na trening, validacioni i test skup po vremenskom redosledu</w:t>
       </w:r>
       <w:r>
         <w:rPr>
@@ -3408,20 +2304,8 @@
           <w:szCs w:val="24"/>
           <w:lang w:val="sr-Latn-RS"/>
         </w:rPr>
-        <w:t>log-</w:t>
-      </w:r>
-      <w:proofErr w:type="spellStart"/>
-      <w:r>
-        <w:rPr>
-          <w:i/>
-          <w:iCs/>
-          <w:sz w:val="24"/>
-          <w:szCs w:val="24"/>
-          <w:lang w:val="sr-Latn-RS"/>
-        </w:rPr>
-        <w:t>returns</w:t>
-      </w:r>
-      <w:proofErr w:type="spellEnd"/>
+        <w:t>log-returns</w:t>
+      </w:r>
       <w:r>
         <w:rPr>
           <w:sz w:val="24"/>
@@ -3469,7 +2353,6 @@
         </w:rPr>
         <w:t xml:space="preserve"> (</w:t>
       </w:r>
-      <w:proofErr w:type="spellStart"/>
       <w:r>
         <w:rPr>
           <w:i/>
@@ -3478,9 +2361,8 @@
           <w:szCs w:val="24"/>
           <w:lang w:val="sr-Latn-RS"/>
         </w:rPr>
-        <w:t>Exploratory</w:t>
-      </w:r>
-      <w:proofErr w:type="spellEnd"/>
+        <w:t xml:space="preserve">Exploratory Data Analysis - </w:t>
+      </w:r>
       <w:r>
         <w:rPr>
           <w:i/>
@@ -3489,38 +2371,6 @@
           <w:szCs w:val="24"/>
           <w:lang w:val="sr-Latn-RS"/>
         </w:rPr>
-        <w:t xml:space="preserve"> Data </w:t>
-      </w:r>
-      <w:proofErr w:type="spellStart"/>
-      <w:r>
-        <w:rPr>
-          <w:i/>
-          <w:iCs/>
-          <w:sz w:val="24"/>
-          <w:szCs w:val="24"/>
-          <w:lang w:val="sr-Latn-RS"/>
-        </w:rPr>
-        <w:t>Analysis</w:t>
-      </w:r>
-      <w:proofErr w:type="spellEnd"/>
-      <w:r>
-        <w:rPr>
-          <w:i/>
-          <w:iCs/>
-          <w:sz w:val="24"/>
-          <w:szCs w:val="24"/>
-          <w:lang w:val="sr-Latn-RS"/>
-        </w:rPr>
-        <w:t xml:space="preserve"> - </w:t>
-      </w:r>
-      <w:r>
-        <w:rPr>
-          <w:i/>
-          <w:iCs/>
-          <w:sz w:val="24"/>
-          <w:szCs w:val="24"/>
-          <w:lang w:val="sr-Latn-RS"/>
-        </w:rPr>
         <w:t>EDA</w:t>
       </w:r>
       <w:r>
@@ -3545,25 +2395,7 @@
           <w:szCs w:val="24"/>
           <w:lang w:val="sr-Latn-RS"/>
         </w:rPr>
-        <w:t xml:space="preserve">– vizuelizacija log </w:t>
-      </w:r>
-      <w:proofErr w:type="spellStart"/>
-      <w:r>
-        <w:rPr>
-          <w:sz w:val="24"/>
-          <w:szCs w:val="24"/>
-          <w:lang w:val="sr-Latn-RS"/>
-        </w:rPr>
-        <w:t>returns</w:t>
-      </w:r>
-      <w:proofErr w:type="spellEnd"/>
-      <w:r>
-        <w:rPr>
-          <w:sz w:val="24"/>
-          <w:szCs w:val="24"/>
-          <w:lang w:val="sr-Latn-RS"/>
-        </w:rPr>
-        <w:t xml:space="preserve"> kroz vreme, dekompozicija serije</w:t>
+        <w:t>– vizuelizacija log returns kroz vreme, dekompozicija serije</w:t>
       </w:r>
     </w:p>
     <w:p>
@@ -3586,25 +2418,7 @@
           <w:szCs w:val="24"/>
           <w:lang w:val="sr-Latn-RS"/>
         </w:rPr>
-        <w:t xml:space="preserve">Testiranje uslova </w:t>
-      </w:r>
-      <w:proofErr w:type="spellStart"/>
-      <w:r>
-        <w:rPr>
-          <w:sz w:val="24"/>
-          <w:szCs w:val="24"/>
-          <w:lang w:val="sr-Latn-RS"/>
-        </w:rPr>
-        <w:t>stacionarnosti</w:t>
-      </w:r>
-      <w:proofErr w:type="spellEnd"/>
-      <w:r>
-        <w:rPr>
-          <w:sz w:val="24"/>
-          <w:szCs w:val="24"/>
-          <w:lang w:val="sr-Latn-RS"/>
-        </w:rPr>
-        <w:t xml:space="preserve"> (ADF test)</w:t>
+        <w:t>Testiranje uslova stacionarnosti (ADF test)</w:t>
       </w:r>
     </w:p>
     <w:p>
@@ -3674,25 +2488,7 @@
           <w:szCs w:val="24"/>
           <w:lang w:val="sr-Latn-RS"/>
         </w:rPr>
-        <w:t xml:space="preserve">Primena </w:t>
-      </w:r>
-      <w:proofErr w:type="spellStart"/>
-      <w:r>
-        <w:rPr>
-          <w:sz w:val="24"/>
-          <w:szCs w:val="24"/>
-          <w:lang w:val="sr-Latn-RS"/>
-        </w:rPr>
-        <w:t>Prophet</w:t>
-      </w:r>
-      <w:proofErr w:type="spellEnd"/>
-      <w:r>
-        <w:rPr>
-          <w:sz w:val="24"/>
-          <w:szCs w:val="24"/>
-          <w:lang w:val="sr-Latn-RS"/>
-        </w:rPr>
-        <w:t xml:space="preserve"> modela </w:t>
+        <w:t xml:space="preserve">Primena Prophet modela </w:t>
       </w:r>
       <w:r>
         <w:rPr>
@@ -3723,25 +2519,7 @@
           <w:szCs w:val="24"/>
           <w:lang w:val="sr-Latn-RS"/>
         </w:rPr>
-        <w:t xml:space="preserve">Primena GARCH modela za predikciju </w:t>
-      </w:r>
-      <w:proofErr w:type="spellStart"/>
-      <w:r>
-        <w:rPr>
-          <w:sz w:val="24"/>
-          <w:szCs w:val="24"/>
-          <w:lang w:val="sr-Latn-RS"/>
-        </w:rPr>
-        <w:t>volatilnosti</w:t>
-      </w:r>
-      <w:proofErr w:type="spellEnd"/>
-      <w:r>
-        <w:rPr>
-          <w:sz w:val="24"/>
-          <w:szCs w:val="24"/>
-          <w:lang w:val="sr-Latn-RS"/>
-        </w:rPr>
-        <w:t xml:space="preserve"> logaritamskog prinosa</w:t>
+        <w:t>Primena GARCH modela za predikciju volatilnosti logaritamskog prinosa</w:t>
       </w:r>
     </w:p>
     <w:p>
@@ -3772,25 +2550,7 @@
           <w:szCs w:val="24"/>
           <w:lang w:val="sr-Latn-RS"/>
         </w:rPr>
-        <w:t xml:space="preserve"> (u ovom radu se ne koristi za poboljšavanje performansi </w:t>
-      </w:r>
-      <w:proofErr w:type="spellStart"/>
-      <w:r>
-        <w:rPr>
-          <w:sz w:val="24"/>
-          <w:szCs w:val="24"/>
-          <w:lang w:val="sr-Latn-RS"/>
-        </w:rPr>
-        <w:t>prediktivnih</w:t>
-      </w:r>
-      <w:proofErr w:type="spellEnd"/>
-      <w:r>
-        <w:rPr>
-          <w:sz w:val="24"/>
-          <w:szCs w:val="24"/>
-          <w:lang w:val="sr-Latn-RS"/>
-        </w:rPr>
-        <w:t xml:space="preserve"> modela, već kao alat za interpretaciju tržišne strukture) </w:t>
+        <w:t xml:space="preserve"> (u ovom radu se ne koristi za poboljšavanje performansi prediktivnih modela, već kao alat za interpretaciju tržišne strukture) </w:t>
       </w:r>
     </w:p>
     <w:p>
@@ -3867,18 +2627,96 @@
           <w:szCs w:val="24"/>
           <w:lang w:val="sr-Latn-RS"/>
         </w:rPr>
-        <w:t>Evaluacija modela sprovodi se korišćenjem konzistentne podele podataka (time-</w:t>
-      </w:r>
-      <w:proofErr w:type="spellStart"/>
-      <w:r>
-        <w:rPr>
-          <w:sz w:val="24"/>
-          <w:szCs w:val="24"/>
-          <w:lang w:val="sr-Latn-RS"/>
-        </w:rPr>
-        <w:t>based</w:t>
-      </w:r>
-      <w:proofErr w:type="spellEnd"/>
+        <w:t>Evaluacija modela sprovodi se korišćenjem konzistentne podele podataka (time-based</w:t>
+      </w:r>
+      <w:r>
+        <w:rPr>
+          <w:sz w:val="24"/>
+          <w:szCs w:val="24"/>
+          <w:lang w:val="sr-Latn-RS"/>
+        </w:rPr>
+        <w:t xml:space="preserve"> split</w:t>
+      </w:r>
+      <w:r>
+        <w:rPr>
+          <w:sz w:val="24"/>
+          <w:szCs w:val="24"/>
+          <w:lang w:val="sr-Latn-RS"/>
+        </w:rPr>
+        <w:t>), a kao metrike koristićemo srednju apsolutnu grešku (MAE)</w:t>
+      </w:r>
+      <w:r>
+        <w:rPr>
+          <w:sz w:val="24"/>
+          <w:szCs w:val="24"/>
+          <w:lang w:val="sr-Latn-RS"/>
+        </w:rPr>
+        <w:t>,</w:t>
+      </w:r>
+      <w:r>
+        <w:rPr>
+          <w:sz w:val="24"/>
+          <w:szCs w:val="24"/>
+          <w:lang w:val="sr-Latn-RS"/>
+        </w:rPr>
+        <w:t xml:space="preserve"> koren srednje kvadratne greške (RMSE)</w:t>
+      </w:r>
+      <w:r>
+        <w:rPr>
+          <w:sz w:val="24"/>
+          <w:szCs w:val="24"/>
+          <w:lang w:val="sr-Latn-RS"/>
+        </w:rPr>
+        <w:t xml:space="preserve"> i</w:t>
+      </w:r>
+      <w:r>
+        <w:rPr>
+          <w:sz w:val="24"/>
+          <w:szCs w:val="24"/>
+          <w:lang w:val="sr-Latn-RS"/>
+        </w:rPr>
+        <w:t xml:space="preserve"> srednju apsolutnu </w:t>
+      </w:r>
+      <w:r>
+        <w:rPr>
+          <w:sz w:val="24"/>
+          <w:szCs w:val="24"/>
+          <w:lang w:val="sr-Latn-RS"/>
+        </w:rPr>
+        <w:t>skaliranu</w:t>
+      </w:r>
+      <w:r>
+        <w:rPr>
+          <w:sz w:val="24"/>
+          <w:szCs w:val="24"/>
+          <w:lang w:val="sr-Latn-RS"/>
+        </w:rPr>
+        <w:t xml:space="preserve"> grešku (MA</w:t>
+      </w:r>
+      <w:r>
+        <w:rPr>
+          <w:sz w:val="24"/>
+          <w:szCs w:val="24"/>
+          <w:lang w:val="sr-Latn-RS"/>
+        </w:rPr>
+        <w:t>S</w:t>
+      </w:r>
+      <w:r>
+        <w:rPr>
+          <w:sz w:val="24"/>
+          <w:szCs w:val="24"/>
+          <w:lang w:val="sr-Latn-RS"/>
+        </w:rPr>
+        <w:t>E)</w:t>
+      </w:r>
+      <w:r>
+        <w:rPr>
+          <w:sz w:val="24"/>
+          <w:szCs w:val="24"/>
+          <w:lang w:val="sr-Latn-RS"/>
+        </w:rPr>
+        <w:t>.</w:t>
+      </w:r>
       <w:r>
         <w:rPr>
           <w:sz w:val="24"/>
@@ -3887,106 +2725,6 @@
         </w:rPr>
         <w:t xml:space="preserve"> </w:t>
       </w:r>
-      <w:proofErr w:type="spellStart"/>
-      <w:r>
-        <w:rPr>
-          <w:sz w:val="24"/>
-          <w:szCs w:val="24"/>
-          <w:lang w:val="sr-Latn-RS"/>
-        </w:rPr>
-        <w:t>split</w:t>
-      </w:r>
-      <w:proofErr w:type="spellEnd"/>
-      <w:r>
-        <w:rPr>
-          <w:sz w:val="24"/>
-          <w:szCs w:val="24"/>
-          <w:lang w:val="sr-Latn-RS"/>
-        </w:rPr>
-        <w:t>), a kao metrike koristićemo srednju apsolutnu grešku (MAE)</w:t>
-      </w:r>
-      <w:r>
-        <w:rPr>
-          <w:sz w:val="24"/>
-          <w:szCs w:val="24"/>
-          <w:lang w:val="sr-Latn-RS"/>
-        </w:rPr>
-        <w:t>,</w:t>
-      </w:r>
-      <w:r>
-        <w:rPr>
-          <w:sz w:val="24"/>
-          <w:szCs w:val="24"/>
-          <w:lang w:val="sr-Latn-RS"/>
-        </w:rPr>
-        <w:t xml:space="preserve"> koren srednje kvadratne greške (RMSE)</w:t>
-      </w:r>
-      <w:r>
-        <w:rPr>
-          <w:sz w:val="24"/>
-          <w:szCs w:val="24"/>
-          <w:lang w:val="sr-Latn-RS"/>
-        </w:rPr>
-        <w:t xml:space="preserve"> i</w:t>
-      </w:r>
-      <w:r>
-        <w:rPr>
-          <w:sz w:val="24"/>
-          <w:szCs w:val="24"/>
-          <w:lang w:val="sr-Latn-RS"/>
-        </w:rPr>
-        <w:t xml:space="preserve"> srednju apsolutnu </w:t>
-      </w:r>
-      <w:proofErr w:type="spellStart"/>
-      <w:r>
-        <w:rPr>
-          <w:sz w:val="24"/>
-          <w:szCs w:val="24"/>
-          <w:lang w:val="sr-Latn-RS"/>
-        </w:rPr>
-        <w:t>skaliranu</w:t>
-      </w:r>
-      <w:proofErr w:type="spellEnd"/>
-      <w:r>
-        <w:rPr>
-          <w:sz w:val="24"/>
-          <w:szCs w:val="24"/>
-          <w:lang w:val="sr-Latn-RS"/>
-        </w:rPr>
-        <w:t xml:space="preserve"> grešku (MA</w:t>
-      </w:r>
-      <w:r>
-        <w:rPr>
-          <w:sz w:val="24"/>
-          <w:szCs w:val="24"/>
-          <w:lang w:val="sr-Latn-RS"/>
-        </w:rPr>
-        <w:t>S</w:t>
-      </w:r>
-      <w:r>
-        <w:rPr>
-          <w:sz w:val="24"/>
-          <w:szCs w:val="24"/>
-          <w:lang w:val="sr-Latn-RS"/>
-        </w:rPr>
-        <w:t>E)</w:t>
-      </w:r>
-      <w:r>
-        <w:rPr>
-          <w:sz w:val="24"/>
-          <w:szCs w:val="24"/>
-          <w:lang w:val="sr-Latn-RS"/>
-        </w:rPr>
-        <w:t>.</w:t>
-      </w:r>
-      <w:r>
-        <w:rPr>
-          <w:sz w:val="24"/>
-          <w:szCs w:val="24"/>
-          <w:lang w:val="sr-Latn-RS"/>
-        </w:rPr>
-        <w:t xml:space="preserve"> </w:t>
-      </w:r>
       <w:r>
         <w:rPr>
           <w:sz w:val="24"/>
@@ -4001,7 +2739,7 @@
           <w:szCs w:val="24"/>
           <w:lang w:val="sr-Latn-RS"/>
         </w:rPr>
-        <w:t>predikcije</w:t>
+        <w:t>poverenja</w:t>
       </w:r>
       <w:r>
         <w:rPr>
@@ -4019,7 +2757,6 @@
         </w:rPr>
         <w:t xml:space="preserve">ARIMA, </w:t>
       </w:r>
-      <w:proofErr w:type="spellStart"/>
       <w:r>
         <w:rPr>
           <w:sz w:val="24"/>
@@ -4028,7 +2765,6 @@
         </w:rPr>
         <w:t>Prophet</w:t>
       </w:r>
-      <w:proofErr w:type="spellEnd"/>
       <w:r>
         <w:rPr>
           <w:sz w:val="24"/>
@@ -4116,52 +2852,14 @@
           <w:lang w:val="sr-Latn-RS"/>
         </w:rPr>
       </w:pPr>
-      <w:proofErr w:type="spellStart"/>
-      <w:r>
-        <w:rPr>
-          <w:sz w:val="24"/>
-          <w:szCs w:val="24"/>
-          <w:lang w:val="sr-Latn-RS"/>
-        </w:rPr>
-        <w:t>Python</w:t>
-      </w:r>
-      <w:proofErr w:type="spellEnd"/>
-      <w:r>
-        <w:rPr>
-          <w:sz w:val="24"/>
-          <w:szCs w:val="24"/>
-          <w:lang w:val="sr-Latn-RS"/>
-        </w:rPr>
-        <w:t xml:space="preserve">, </w:t>
-      </w:r>
-      <w:proofErr w:type="spellStart"/>
-      <w:r>
-        <w:rPr>
-          <w:sz w:val="24"/>
-          <w:szCs w:val="24"/>
-          <w:lang w:val="sr-Latn-RS"/>
-        </w:rPr>
-        <w:t>Jupyter</w:t>
-      </w:r>
-      <w:proofErr w:type="spellEnd"/>
-      <w:r>
-        <w:rPr>
-          <w:sz w:val="24"/>
-          <w:szCs w:val="24"/>
-          <w:lang w:val="sr-Latn-RS"/>
-        </w:rPr>
-        <w:t xml:space="preserve"> </w:t>
-      </w:r>
-      <w:proofErr w:type="spellStart"/>
-      <w:r>
-        <w:rPr>
-          <w:sz w:val="24"/>
-          <w:szCs w:val="24"/>
-          <w:lang w:val="sr-Latn-RS"/>
-        </w:rPr>
-        <w:t>Notebook</w:t>
-      </w:r>
-      <w:proofErr w:type="spellEnd"/>
+      <w:r>
+        <w:rPr>
+          <w:sz w:val="24"/>
+          <w:szCs w:val="24"/>
+          <w:lang w:val="sr-Latn-RS"/>
+        </w:rPr>
+        <w:t>Python, Jupyter Notebook</w:t>
+      </w:r>
     </w:p>
     <w:p>
       <w:pPr>
@@ -4179,45 +2877,8 @@
           <w:szCs w:val="24"/>
           <w:lang w:val="sr-Latn-RS"/>
         </w:rPr>
-        <w:t xml:space="preserve">Biblioteke : </w:t>
-      </w:r>
-      <w:proofErr w:type="spellStart"/>
-      <w:r>
-        <w:rPr>
-          <w:sz w:val="24"/>
-          <w:szCs w:val="24"/>
-          <w:lang w:val="sr-Latn-RS"/>
-        </w:rPr>
-        <w:t>Pandas</w:t>
-      </w:r>
-      <w:proofErr w:type="spellEnd"/>
-      <w:r>
-        <w:rPr>
-          <w:sz w:val="24"/>
-          <w:szCs w:val="24"/>
-          <w:lang w:val="sr-Latn-RS"/>
-        </w:rPr>
-        <w:t xml:space="preserve">, </w:t>
-      </w:r>
-      <w:proofErr w:type="spellStart"/>
-      <w:r>
-        <w:rPr>
-          <w:sz w:val="24"/>
-          <w:szCs w:val="24"/>
-          <w:lang w:val="sr-Latn-RS"/>
-        </w:rPr>
-        <w:t>NumPy</w:t>
-      </w:r>
-      <w:proofErr w:type="spellEnd"/>
-      <w:r>
-        <w:rPr>
-          <w:sz w:val="24"/>
-          <w:szCs w:val="24"/>
-          <w:lang w:val="sr-Latn-RS"/>
-        </w:rPr>
-        <w:t xml:space="preserve">, </w:t>
-      </w:r>
-      <w:proofErr w:type="spellStart"/>
+        <w:t xml:space="preserve">Biblioteke : Pandas, NumPy, </w:t>
+      </w:r>
       <w:r>
         <w:rPr>
           <w:sz w:val="24"/>
@@ -4232,18 +2893,8 @@
           <w:szCs w:val="24"/>
           <w:lang w:val="sr-Latn-RS"/>
         </w:rPr>
-        <w:t>cikit-learn</w:t>
-      </w:r>
-      <w:proofErr w:type="spellEnd"/>
-      <w:r>
-        <w:rPr>
-          <w:sz w:val="24"/>
-          <w:szCs w:val="24"/>
-          <w:lang w:val="sr-Latn-RS"/>
-        </w:rPr>
-        <w:t xml:space="preserve">, </w:t>
-      </w:r>
-      <w:proofErr w:type="spellStart"/>
+        <w:t xml:space="preserve">cikit-learn, </w:t>
+      </w:r>
       <w:r>
         <w:rPr>
           <w:sz w:val="24"/>
@@ -4258,81 +2909,32 @@
           <w:szCs w:val="24"/>
           <w:lang w:val="sr-Latn-RS"/>
         </w:rPr>
-        <w:t>tatsmodels</w:t>
-      </w:r>
-      <w:proofErr w:type="spellEnd"/>
-      <w:r>
-        <w:rPr>
-          <w:sz w:val="24"/>
-          <w:szCs w:val="24"/>
-          <w:lang w:val="sr-Latn-RS"/>
-        </w:rPr>
-        <w:t xml:space="preserve">, </w:t>
-      </w:r>
-      <w:proofErr w:type="spellStart"/>
-      <w:r>
-        <w:rPr>
-          <w:sz w:val="24"/>
-          <w:szCs w:val="24"/>
-          <w:lang w:val="sr-Latn-RS"/>
-        </w:rPr>
-        <w:t>Matplotlib</w:t>
-      </w:r>
-      <w:proofErr w:type="spellEnd"/>
-      <w:r>
-        <w:rPr>
-          <w:sz w:val="24"/>
-          <w:szCs w:val="24"/>
-          <w:lang w:val="sr-Latn-RS"/>
-        </w:rPr>
-        <w:t xml:space="preserve">, </w:t>
-      </w:r>
-      <w:proofErr w:type="spellStart"/>
-      <w:r>
-        <w:rPr>
-          <w:sz w:val="24"/>
-          <w:szCs w:val="24"/>
-          <w:lang w:val="sr-Latn-RS"/>
-        </w:rPr>
-        <w:t>Seaborn</w:t>
-      </w:r>
-      <w:proofErr w:type="spellEnd"/>
-      <w:r>
-        <w:rPr>
-          <w:sz w:val="24"/>
-          <w:szCs w:val="24"/>
-          <w:lang w:val="sr-Latn-RS"/>
-        </w:rPr>
-        <w:t xml:space="preserve">, </w:t>
-      </w:r>
-      <w:proofErr w:type="spellStart"/>
-      <w:r>
-        <w:rPr>
-          <w:sz w:val="24"/>
-          <w:szCs w:val="24"/>
-          <w:lang w:val="sr-Latn-RS"/>
-        </w:rPr>
-        <w:t>Prophet</w:t>
-      </w:r>
-      <w:proofErr w:type="spellEnd"/>
-      <w:r>
-        <w:rPr>
-          <w:sz w:val="24"/>
-          <w:szCs w:val="24"/>
-          <w:lang w:val="sr-Latn-RS"/>
-        </w:rPr>
-        <w:t xml:space="preserve">, </w:t>
-      </w:r>
-      <w:proofErr w:type="spellStart"/>
-      <w:r>
-        <w:rPr>
-          <w:sz w:val="24"/>
-          <w:szCs w:val="24"/>
-          <w:lang w:val="sr-Latn-RS"/>
-        </w:rPr>
-        <w:t>arch</w:t>
-      </w:r>
-      <w:proofErr w:type="spellEnd"/>
+        <w:t>tatsmodels, Matplotlib</w:t>
+      </w:r>
+      <w:r>
+        <w:rPr>
+          <w:sz w:val="24"/>
+          <w:szCs w:val="24"/>
+          <w:lang w:val="sr-Latn-RS"/>
+        </w:rPr>
+        <w:t>, Seaborn</w:t>
+      </w:r>
+      <w:r>
+        <w:rPr>
+          <w:sz w:val="24"/>
+          <w:szCs w:val="24"/>
+          <w:lang w:val="sr-Latn-RS"/>
+        </w:rPr>
+        <w:t>, Prophet</w:t>
+      </w:r>
+      <w:r>
+        <w:rPr>
+          <w:sz w:val="24"/>
+          <w:szCs w:val="24"/>
+          <w:lang w:val="sr-Latn-RS"/>
+        </w:rPr>
+        <w:t>, arch</w:t>
+      </w:r>
     </w:p>
     <w:p>
       <w:pPr>
@@ -4426,25 +3028,7 @@
           <w:szCs w:val="24"/>
           <w:lang w:val="sr-Latn-RS"/>
         </w:rPr>
-        <w:t xml:space="preserve"> </w:t>
-      </w:r>
-      <w:proofErr w:type="spellStart"/>
-      <w:r>
-        <w:rPr>
-          <w:sz w:val="24"/>
-          <w:szCs w:val="24"/>
-          <w:lang w:val="sr-Latn-RS"/>
-        </w:rPr>
-        <w:t>Prophet</w:t>
-      </w:r>
-      <w:proofErr w:type="spellEnd"/>
-      <w:r>
-        <w:rPr>
-          <w:sz w:val="24"/>
-          <w:szCs w:val="24"/>
-          <w:lang w:val="sr-Latn-RS"/>
-        </w:rPr>
-        <w:t xml:space="preserve"> - </w:t>
+        <w:t xml:space="preserve"> Prophet - </w:t>
       </w:r>
       <w:hyperlink r:id="rId9" w:history="1">
         <w:r>

</xml_diff>